<commit_message>
Added process diagrams. Updated Technical diagrams and renamed some queue names. Updated report
</commit_message>
<xml_diff>
--- a/documentation/G5T3 - Project Report.docx
+++ b/documentation/G5T3 - Project Report.docx
@@ -38,8 +38,6 @@
       <w:r>
         <w:t xml:space="preserve"> that allows customers to look up restaurants that can deliver food right up to their doorstep. </w:t>
       </w:r>
-      <w:bookmarkStart w:id="0" w:name="_GoBack"/>
-      <w:bookmarkEnd w:id="0"/>
     </w:p>
     <w:p>
       <w:r>
@@ -649,13 +647,7 @@
       </w:r>
       <w:proofErr w:type="spellStart"/>
       <w:r>
-        <w:t>q.</w:t>
-      </w:r>
-      <w:r>
-        <w:t>reply</w:t>
-      </w:r>
-      <w:r>
-        <w:t>.search</w:t>
+        <w:t>q.reply.search</w:t>
       </w:r>
       <w:proofErr w:type="spellEnd"/>
       <w:r>
@@ -680,33 +672,10 @@
           <w:ilvl w:val="0"/>
           <w:numId w:val="3"/>
         </w:numPr>
-      </w:pPr>
-      <w:r>
-        <w:t>When the customer has made a selection, he is asked to choose a payment method (cash on delivery or through PayPal)</w:t>
-      </w:r>
-    </w:p>
-    <w:p>
-      <w:pPr>
-        <w:pStyle w:val="ListParagraph"/>
-        <w:numPr>
-          <w:ilvl w:val="1"/>
-          <w:numId w:val="3"/>
-        </w:numPr>
-      </w:pPr>
-      <w:r>
-        <w:t>If the customer chooses to pay though PayPal, he will be asked to fill in his credit card details. These details are then sent</w:t>
-      </w:r>
-      <w:r>
-        <w:t xml:space="preserve"> from the COS</w:t>
-      </w:r>
-      <w:r>
-        <w:t xml:space="preserve"> through HTTPS to a PayPal </w:t>
-      </w:r>
-      <w:r>
-        <w:t xml:space="preserve">RESTFUL </w:t>
-      </w:r>
-      <w:r>
-        <w:t>web service to process the transaction</w:t>
+        <w:spacing w:line="256" w:lineRule="auto"/>
+      </w:pPr>
+      <w:r>
+        <w:t>When the customer has made a selection, he will be asked to fill in his credit card details. These details are then sent from the COS through HTTPS to a PayPal RESTFUL web service to process the transaction</w:t>
       </w:r>
     </w:p>
     <w:p>
@@ -718,7 +687,12 @@
         </w:numPr>
       </w:pPr>
       <w:r>
-        <w:t xml:space="preserve">The COS then sends the order details, customer </w:t>
+        <w:t>The COS then sends the order det</w:t>
+      </w:r>
+      <w:bookmarkStart w:id="0" w:name="_GoBack"/>
+      <w:bookmarkEnd w:id="0"/>
+      <w:r>
+        <w:t xml:space="preserve">ails, customer </w:t>
       </w:r>
       <w:proofErr w:type="spellStart"/>
       <w:r>
@@ -726,11 +700,20 @@
       </w:r>
       <w:proofErr w:type="spellEnd"/>
       <w:r>
-        <w:t xml:space="preserve"> number and email and the delivery location postal code to the IM through a fire-and-forget JMS message via a queue (</w:t>
+        <w:t xml:space="preserve"> number and email and the delivery location postal code to the IM </w:t>
+      </w:r>
+      <w:r>
+        <w:t>with</w:t>
+      </w:r>
+      <w:r>
+        <w:t xml:space="preserve"> a fire-and-forget JMS message via a queue (</w:t>
       </w:r>
       <w:proofErr w:type="spellStart"/>
       <w:r>
-        <w:t>q.receiveOrder</w:t>
+        <w:t>q.receiveo</w:t>
+      </w:r>
+      <w:r>
+        <w:t>rder</w:t>
       </w:r>
       <w:proofErr w:type="spellEnd"/>
       <w:r>
@@ -746,7 +729,21 @@
         </w:numPr>
       </w:pPr>
       <w:r>
-        <w:t>The IM invokes the relevant restaurant’s order RESTFUL web service though HTTP with the order details, and receives the estimated time for preparation by the restaurant.</w:t>
+        <w:t xml:space="preserve">The IM sends the order details to the CRM with a </w:t>
+      </w:r>
+      <w:r>
+        <w:t>fire-and-forget JMS message via a queue (</w:t>
+      </w:r>
+      <w:proofErr w:type="spellStart"/>
+      <w:r>
+        <w:t>q.</w:t>
+      </w:r>
+      <w:r>
+        <w:t>sendtocrm</w:t>
+      </w:r>
+      <w:proofErr w:type="spellEnd"/>
+      <w:r>
+        <w:t>).</w:t>
       </w:r>
     </w:p>
     <w:p>
@@ -758,7 +755,7 @@
         </w:numPr>
       </w:pPr>
       <w:r>
-        <w:t>The IM invokes a Google RESTFUL web service via HTTP with the geolocation of the restaurant and the postal code specified by the customer to calculate the estimated time for delivery.</w:t>
+        <w:t>The IM invokes the relevant restaurant’s order RESTFUL web service though HTTP with the order details, and receives the estimated time for preparation by the restaurant.</w:t>
       </w:r>
     </w:p>
     <w:p>
@@ -770,23 +767,7 @@
         </w:numPr>
       </w:pPr>
       <w:r>
-        <w:t xml:space="preserve">The IM then sums the preparation time and delivery time and invokes an SMS RESTFUL web service with the customer’s </w:t>
-      </w:r>
-      <w:proofErr w:type="spellStart"/>
-      <w:r>
-        <w:t>handphone</w:t>
-      </w:r>
-      <w:proofErr w:type="spellEnd"/>
-      <w:r>
-        <w:t xml:space="preserve"> number to send a </w:t>
-      </w:r>
-      <w:proofErr w:type="spellStart"/>
-      <w:r>
-        <w:t>sms</w:t>
-      </w:r>
-      <w:proofErr w:type="spellEnd"/>
-      <w:r>
-        <w:t xml:space="preserve"> with an acknowledgement of the order and the estimated total time.</w:t>
+        <w:t>The IM invokes a Google RESTFUL web service via HTTP with the geolocation of the restaurant and the postal code specified by the customer to calculate the estimated time for delivery.</w:t>
       </w:r>
     </w:p>
     <w:p>
@@ -798,6 +779,34 @@
         </w:numPr>
       </w:pPr>
       <w:r>
+        <w:t xml:space="preserve">The IM then sums the preparation time and delivery time and invokes an SMS RESTFUL web service with the customer’s </w:t>
+      </w:r>
+      <w:proofErr w:type="spellStart"/>
+      <w:r>
+        <w:t>handphone</w:t>
+      </w:r>
+      <w:proofErr w:type="spellEnd"/>
+      <w:r>
+        <w:t xml:space="preserve"> number to send a </w:t>
+      </w:r>
+      <w:proofErr w:type="spellStart"/>
+      <w:r>
+        <w:t>sms</w:t>
+      </w:r>
+      <w:proofErr w:type="spellEnd"/>
+      <w:r>
+        <w:t xml:space="preserve"> with an acknowledgement of the order and the estimated total time.</w:t>
+      </w:r>
+    </w:p>
+    <w:p>
+      <w:pPr>
+        <w:pStyle w:val="ListParagraph"/>
+        <w:numPr>
+          <w:ilvl w:val="0"/>
+          <w:numId w:val="3"/>
+        </w:numPr>
+      </w:pPr>
+      <w:r>
         <w:t>The IM utilizes an email plugin (</w:t>
       </w:r>
       <w:proofErr w:type="spellStart"/>
@@ -814,23 +823,1320 @@
       </w:r>
       <w:proofErr w:type="spellEnd"/>
       <w:r>
-        <w:t xml:space="preserve">) to send an email with </w:t>
-      </w:r>
-      <w:r>
-        <w:t>an acknowledgement of the order and the estimated total time</w:t>
-      </w:r>
-      <w:r>
-        <w:t xml:space="preserve"> to the customer’s email.</w:t>
+        <w:t>) to send an email with an acknowledgement of the order and the estimated total time to the customer’s email.</w:t>
       </w:r>
     </w:p>
     <w:p/>
-    <w:p>
-      <w:pPr>
-        <w:rPr>
-          <w:b/>
-        </w:rPr>
-      </w:pPr>
-    </w:p>
+    <w:p/>
+    <w:p/>
+    <w:p/>
+    <w:p/>
+    <w:p>
+      <w:r>
+        <w:rPr>
+          <w:b/>
+          <w:u w:val="single"/>
+        </w:rPr>
+        <w:t>Technical Overview Diagram:</w:t>
+      </w:r>
+    </w:p>
+    <w:p>
+      <w:pPr>
+        <w:ind w:left="-1170"/>
+      </w:pPr>
+      <w:r>
+        <w:object w:dxaOrig="11280" w:dyaOrig="10740">
+          <v:shapetype id="_x0000_t75" coordsize="21600,21600" o:spt="75" o:preferrelative="t" path="m@4@5l@4@11@9@11@9@5xe" filled="f" stroked="f">
+            <v:stroke joinstyle="miter"/>
+            <v:formulas>
+              <v:f eqn="if lineDrawn pixelLineWidth 0"/>
+              <v:f eqn="sum @0 1 0"/>
+              <v:f eqn="sum 0 0 @1"/>
+              <v:f eqn="prod @2 1 2"/>
+              <v:f eqn="prod @3 21600 pixelWidth"/>
+              <v:f eqn="prod @3 21600 pixelHeight"/>
+              <v:f eqn="sum @0 0 1"/>
+              <v:f eqn="prod @6 1 2"/>
+              <v:f eqn="prod @7 21600 pixelWidth"/>
+              <v:f eqn="sum @8 21600 0"/>
+              <v:f eqn="prod @7 21600 pixelHeight"/>
+              <v:f eqn="sum @10 21600 0"/>
+            </v:formulas>
+            <v:path o:extrusionok="f" gradientshapeok="t" o:connecttype="rect"/>
+            <o:lock v:ext="edit" aspectratio="t"/>
+          </v:shapetype>
+          <v:shape id="_x0000_i1045" type="#_x0000_t75" style="width:554.25pt;height:527.25pt" o:ole="">
+            <v:imagedata r:id="rId5" o:title=""/>
+          </v:shape>
+          <o:OLEObject Type="Embed" ProgID="Visio.Drawing.15" ShapeID="_x0000_i1045" DrawAspect="Content" ObjectID="_1489254230" r:id="rId6"/>
+        </w:object>
+      </w:r>
+    </w:p>
+    <w:p/>
+    <w:p/>
+    <w:p/>
+    <w:p/>
+    <w:p>
+      <w:pPr>
+        <w:tabs>
+          <w:tab w:val="left" w:pos="2115"/>
+        </w:tabs>
+        <w:rPr>
+          <w:b/>
+          <w:u w:val="single"/>
+        </w:rPr>
+      </w:pPr>
+      <w:r>
+        <w:rPr>
+          <w:b/>
+          <w:u w:val="single"/>
+        </w:rPr>
+        <w:lastRenderedPageBreak/>
+        <w:t>Process Definition Diagrams</w:t>
+      </w:r>
+      <w:r>
+        <w:rPr>
+          <w:b/>
+          <w:u w:val="single"/>
+        </w:rPr>
+        <w:t>:</w:t>
+      </w:r>
+    </w:p>
+    <w:p>
+      <w:pPr>
+        <w:tabs>
+          <w:tab w:val="left" w:pos="2115"/>
+        </w:tabs>
+        <w:rPr>
+          <w:b/>
+        </w:rPr>
+      </w:pPr>
+      <w:r>
+        <w:rPr>
+          <w:b/>
+        </w:rPr>
+        <w:t>Process 1</w:t>
+      </w:r>
+    </w:p>
+    <w:p>
+      <w:pPr>
+        <w:tabs>
+          <w:tab w:val="left" w:pos="2115"/>
+        </w:tabs>
+      </w:pPr>
+      <w:r>
+        <w:rPr>
+          <w:noProof/>
+          <w:lang w:eastAsia="en-SG"/>
+        </w:rPr>
+        <w:drawing>
+          <wp:inline distT="0" distB="0" distL="0" distR="0">
+            <wp:extent cx="5724525" cy="485775"/>
+            <wp:effectExtent l="0" t="0" r="9525" b="9525"/>
+            <wp:docPr id="1" name="Picture 1" descr="Y:\School\EI\Assignment 2\eiassignment\documentation\Process Definition Diagram - Process 1.png"/>
+            <wp:cNvGraphicFramePr>
+              <a:graphicFrameLocks xmlns:a="http://schemas.openxmlformats.org/drawingml/2006/main" noChangeAspect="1"/>
+            </wp:cNvGraphicFramePr>
+            <a:graphic xmlns:a="http://schemas.openxmlformats.org/drawingml/2006/main">
+              <a:graphicData uri="http://schemas.openxmlformats.org/drawingml/2006/picture">
+                <pic:pic xmlns:pic="http://schemas.openxmlformats.org/drawingml/2006/picture">
+                  <pic:nvPicPr>
+                    <pic:cNvPr id="0" name="Picture 3" descr="Y:\School\EI\Assignment 2\eiassignment\documentation\Process Definition Diagram - Process 1.png"/>
+                    <pic:cNvPicPr>
+                      <a:picLocks noChangeAspect="1" noChangeArrowheads="1"/>
+                    </pic:cNvPicPr>
+                  </pic:nvPicPr>
+                  <pic:blipFill>
+                    <a:blip r:embed="rId7" cstate="print">
+                      <a:extLst>
+                        <a:ext uri="{28A0092B-C50C-407E-A947-70E740481C1C}">
+                          <a14:useLocalDpi xmlns:a14="http://schemas.microsoft.com/office/drawing/2010/main" val="0"/>
+                        </a:ext>
+                      </a:extLst>
+                    </a:blip>
+                    <a:srcRect/>
+                    <a:stretch>
+                      <a:fillRect/>
+                    </a:stretch>
+                  </pic:blipFill>
+                  <pic:spPr bwMode="auto">
+                    <a:xfrm>
+                      <a:off x="0" y="0"/>
+                      <a:ext cx="5724525" cy="485775"/>
+                    </a:xfrm>
+                    <a:prstGeom prst="rect">
+                      <a:avLst/>
+                    </a:prstGeom>
+                    <a:noFill/>
+                    <a:ln>
+                      <a:noFill/>
+                    </a:ln>
+                  </pic:spPr>
+                </pic:pic>
+              </a:graphicData>
+            </a:graphic>
+          </wp:inline>
+        </w:drawing>
+      </w:r>
+    </w:p>
+    <w:p>
+      <w:r>
+        <w:rPr>
+          <w:b/>
+        </w:rPr>
+        <w:t>Process 2</w:t>
+      </w:r>
+    </w:p>
+    <w:p>
+      <w:r>
+        <w:rPr>
+          <w:noProof/>
+          <w:lang w:eastAsia="en-SG"/>
+        </w:rPr>
+        <w:drawing>
+          <wp:inline distT="0" distB="0" distL="0" distR="0">
+            <wp:extent cx="5724525" cy="2143125"/>
+            <wp:effectExtent l="0" t="0" r="9525" b="9525"/>
+            <wp:docPr id="2" name="Picture 2" descr="Y:\School\EI\Assignment 2\eiassignment\documentation\Process Definition Diagram - Process 2.png"/>
+            <wp:cNvGraphicFramePr>
+              <a:graphicFrameLocks xmlns:a="http://schemas.openxmlformats.org/drawingml/2006/main" noChangeAspect="1"/>
+            </wp:cNvGraphicFramePr>
+            <a:graphic xmlns:a="http://schemas.openxmlformats.org/drawingml/2006/main">
+              <a:graphicData uri="http://schemas.openxmlformats.org/drawingml/2006/picture">
+                <pic:pic xmlns:pic="http://schemas.openxmlformats.org/drawingml/2006/picture">
+                  <pic:nvPicPr>
+                    <pic:cNvPr id="0" name="Picture 4" descr="Y:\School\EI\Assignment 2\eiassignment\documentation\Process Definition Diagram - Process 2.png"/>
+                    <pic:cNvPicPr>
+                      <a:picLocks noChangeAspect="1" noChangeArrowheads="1"/>
+                    </pic:cNvPicPr>
+                  </pic:nvPicPr>
+                  <pic:blipFill>
+                    <a:blip r:embed="rId8" cstate="print">
+                      <a:extLst>
+                        <a:ext uri="{28A0092B-C50C-407E-A947-70E740481C1C}">
+                          <a14:useLocalDpi xmlns:a14="http://schemas.microsoft.com/office/drawing/2010/main" val="0"/>
+                        </a:ext>
+                      </a:extLst>
+                    </a:blip>
+                    <a:srcRect/>
+                    <a:stretch>
+                      <a:fillRect/>
+                    </a:stretch>
+                  </pic:blipFill>
+                  <pic:spPr bwMode="auto">
+                    <a:xfrm>
+                      <a:off x="0" y="0"/>
+                      <a:ext cx="5724525" cy="2143125"/>
+                    </a:xfrm>
+                    <a:prstGeom prst="rect">
+                      <a:avLst/>
+                    </a:prstGeom>
+                    <a:noFill/>
+                    <a:ln>
+                      <a:noFill/>
+                    </a:ln>
+                  </pic:spPr>
+                </pic:pic>
+              </a:graphicData>
+            </a:graphic>
+          </wp:inline>
+        </w:drawing>
+      </w:r>
+    </w:p>
+    <w:p>
+      <w:r>
+        <w:rPr>
+          <w:b/>
+          <w:u w:val="single"/>
+        </w:rPr>
+        <w:t>JMS Implementation:</w:t>
+      </w:r>
+      <w:r>
+        <w:t xml:space="preserve"> </w:t>
+      </w:r>
+    </w:p>
+    <w:tbl>
+      <w:tblPr>
+        <w:tblStyle w:val="TableGrid"/>
+        <w:tblW w:w="0" w:type="auto"/>
+        <w:tblLook w:val="04A0" w:firstRow="1" w:lastRow="0" w:firstColumn="1" w:lastColumn="0" w:noHBand="0" w:noVBand="1"/>
+      </w:tblPr>
+      <w:tblGrid>
+        <w:gridCol w:w="496"/>
+        <w:gridCol w:w="767"/>
+        <w:gridCol w:w="748"/>
+        <w:gridCol w:w="1218"/>
+        <w:gridCol w:w="1176"/>
+        <w:gridCol w:w="1250"/>
+        <w:gridCol w:w="1403"/>
+        <w:gridCol w:w="1958"/>
+      </w:tblGrid>
+      <w:tr>
+        <w:tc>
+          <w:tcPr>
+            <w:tcW w:w="496" w:type="dxa"/>
+            <w:shd w:val="clear" w:color="auto" w:fill="FFE599" w:themeFill="accent4" w:themeFillTint="66"/>
+          </w:tcPr>
+          <w:p/>
+        </w:tc>
+        <w:tc>
+          <w:tcPr>
+            <w:tcW w:w="767" w:type="dxa"/>
+            <w:shd w:val="clear" w:color="auto" w:fill="FFE599" w:themeFill="accent4" w:themeFillTint="66"/>
+          </w:tcPr>
+          <w:p>
+            <w:r>
+              <w:t>From</w:t>
+            </w:r>
+          </w:p>
+        </w:tc>
+        <w:tc>
+          <w:tcPr>
+            <w:tcW w:w="748" w:type="dxa"/>
+            <w:shd w:val="clear" w:color="auto" w:fill="FFE599" w:themeFill="accent4" w:themeFillTint="66"/>
+          </w:tcPr>
+          <w:p>
+            <w:r>
+              <w:t>To</w:t>
+            </w:r>
+          </w:p>
+        </w:tc>
+        <w:tc>
+          <w:tcPr>
+            <w:tcW w:w="1218" w:type="dxa"/>
+            <w:shd w:val="clear" w:color="auto" w:fill="FFE599" w:themeFill="accent4" w:themeFillTint="66"/>
+          </w:tcPr>
+          <w:p>
+            <w:r>
+              <w:t>Sync/</w:t>
+            </w:r>
+            <w:proofErr w:type="spellStart"/>
+            <w:r>
+              <w:t>Async</w:t>
+            </w:r>
+            <w:proofErr w:type="spellEnd"/>
+          </w:p>
+        </w:tc>
+        <w:tc>
+          <w:tcPr>
+            <w:tcW w:w="1176" w:type="dxa"/>
+            <w:shd w:val="clear" w:color="auto" w:fill="FFE599" w:themeFill="accent4" w:themeFillTint="66"/>
+          </w:tcPr>
+          <w:p>
+            <w:r>
+              <w:t>Fire and Forget (FF) /Request Reply (RR)</w:t>
+            </w:r>
+          </w:p>
+        </w:tc>
+        <w:tc>
+          <w:tcPr>
+            <w:tcW w:w="1250" w:type="dxa"/>
+            <w:shd w:val="clear" w:color="auto" w:fill="FFE599" w:themeFill="accent4" w:themeFillTint="66"/>
+          </w:tcPr>
+          <w:p>
+            <w:r>
+              <w:t>Pattern (Pub-sub / P2P)</w:t>
+            </w:r>
+          </w:p>
+        </w:tc>
+        <w:tc>
+          <w:tcPr>
+            <w:tcW w:w="1403" w:type="dxa"/>
+            <w:shd w:val="clear" w:color="auto" w:fill="FFE599" w:themeFill="accent4" w:themeFillTint="66"/>
+          </w:tcPr>
+          <w:p>
+            <w:r>
+              <w:t>JMS Queue/Topic (or Topic with Durable subscription)</w:t>
+            </w:r>
+          </w:p>
+        </w:tc>
+        <w:tc>
+          <w:tcPr>
+            <w:tcW w:w="1958" w:type="dxa"/>
+            <w:shd w:val="clear" w:color="auto" w:fill="FFE599" w:themeFill="accent4" w:themeFillTint="66"/>
+          </w:tcPr>
+          <w:p>
+            <w:pPr>
+              <w:spacing w:after="200" w:line="276" w:lineRule="auto"/>
+            </w:pPr>
+            <w:r>
+              <w:t>Queue/Topic Name used</w:t>
+            </w:r>
+          </w:p>
+          <w:p/>
+        </w:tc>
+      </w:tr>
+      <w:tr>
+        <w:tc>
+          <w:tcPr>
+            <w:tcW w:w="496" w:type="dxa"/>
+            <w:vMerge w:val="restart"/>
+            <w:vAlign w:val="center"/>
+          </w:tcPr>
+          <w:p>
+            <w:pPr>
+              <w:jc w:val="center"/>
+            </w:pPr>
+            <w:r>
+              <w:t>1</w:t>
+            </w:r>
+          </w:p>
+        </w:tc>
+        <w:tc>
+          <w:tcPr>
+            <w:tcW w:w="767" w:type="dxa"/>
+            <w:vAlign w:val="center"/>
+          </w:tcPr>
+          <w:p>
+            <w:pPr>
+              <w:jc w:val="center"/>
+            </w:pPr>
+            <w:r>
+              <w:t>COS</w:t>
+            </w:r>
+          </w:p>
+        </w:tc>
+        <w:tc>
+          <w:tcPr>
+            <w:tcW w:w="748" w:type="dxa"/>
+            <w:vAlign w:val="center"/>
+          </w:tcPr>
+          <w:p>
+            <w:pPr>
+              <w:jc w:val="center"/>
+            </w:pPr>
+            <w:r>
+              <w:t>IM</w:t>
+            </w:r>
+          </w:p>
+        </w:tc>
+        <w:tc>
+          <w:tcPr>
+            <w:tcW w:w="1218" w:type="dxa"/>
+            <w:vAlign w:val="center"/>
+          </w:tcPr>
+          <w:p>
+            <w:pPr>
+              <w:jc w:val="center"/>
+            </w:pPr>
+            <w:r>
+              <w:t>Sync</w:t>
+            </w:r>
+          </w:p>
+        </w:tc>
+        <w:tc>
+          <w:tcPr>
+            <w:tcW w:w="1176" w:type="dxa"/>
+            <w:vAlign w:val="center"/>
+          </w:tcPr>
+          <w:p>
+            <w:pPr>
+              <w:jc w:val="center"/>
+            </w:pPr>
+            <w:r>
+              <w:t>RR</w:t>
+            </w:r>
+          </w:p>
+        </w:tc>
+        <w:tc>
+          <w:tcPr>
+            <w:tcW w:w="1250" w:type="dxa"/>
+            <w:vAlign w:val="center"/>
+          </w:tcPr>
+          <w:p>
+            <w:pPr>
+              <w:jc w:val="center"/>
+            </w:pPr>
+            <w:r>
+              <w:t>P2P</w:t>
+            </w:r>
+          </w:p>
+        </w:tc>
+        <w:tc>
+          <w:tcPr>
+            <w:tcW w:w="1403" w:type="dxa"/>
+            <w:vAlign w:val="center"/>
+          </w:tcPr>
+          <w:p>
+            <w:pPr>
+              <w:spacing w:after="200"/>
+              <w:jc w:val="center"/>
+            </w:pPr>
+            <w:r>
+              <w:t>Queue</w:t>
+            </w:r>
+          </w:p>
+        </w:tc>
+        <w:tc>
+          <w:tcPr>
+            <w:tcW w:w="1958" w:type="dxa"/>
+            <w:vAlign w:val="center"/>
+          </w:tcPr>
+          <w:p>
+            <w:pPr>
+              <w:spacing w:after="200"/>
+              <w:jc w:val="center"/>
+            </w:pPr>
+            <w:proofErr w:type="spellStart"/>
+            <w:r>
+              <w:t>q.request.search</w:t>
+            </w:r>
+            <w:proofErr w:type="spellEnd"/>
+          </w:p>
+        </w:tc>
+      </w:tr>
+      <w:tr>
+        <w:tc>
+          <w:tcPr>
+            <w:tcW w:w="496" w:type="dxa"/>
+            <w:vMerge/>
+            <w:vAlign w:val="center"/>
+          </w:tcPr>
+          <w:p>
+            <w:pPr>
+              <w:jc w:val="center"/>
+            </w:pPr>
+          </w:p>
+        </w:tc>
+        <w:tc>
+          <w:tcPr>
+            <w:tcW w:w="767" w:type="dxa"/>
+            <w:vAlign w:val="center"/>
+          </w:tcPr>
+          <w:p>
+            <w:pPr>
+              <w:jc w:val="center"/>
+            </w:pPr>
+            <w:r>
+              <w:t>IM</w:t>
+            </w:r>
+          </w:p>
+        </w:tc>
+        <w:tc>
+          <w:tcPr>
+            <w:tcW w:w="748" w:type="dxa"/>
+            <w:vAlign w:val="center"/>
+          </w:tcPr>
+          <w:p>
+            <w:pPr>
+              <w:jc w:val="center"/>
+            </w:pPr>
+            <w:r>
+              <w:t>COS</w:t>
+            </w:r>
+          </w:p>
+        </w:tc>
+        <w:tc>
+          <w:tcPr>
+            <w:tcW w:w="1218" w:type="dxa"/>
+            <w:vAlign w:val="center"/>
+          </w:tcPr>
+          <w:p>
+            <w:pPr>
+              <w:jc w:val="center"/>
+            </w:pPr>
+            <w:r>
+              <w:t>Sync</w:t>
+            </w:r>
+          </w:p>
+        </w:tc>
+        <w:tc>
+          <w:tcPr>
+            <w:tcW w:w="1176" w:type="dxa"/>
+            <w:vAlign w:val="center"/>
+          </w:tcPr>
+          <w:p>
+            <w:pPr>
+              <w:jc w:val="center"/>
+            </w:pPr>
+            <w:r>
+              <w:t>RR</w:t>
+            </w:r>
+          </w:p>
+        </w:tc>
+        <w:tc>
+          <w:tcPr>
+            <w:tcW w:w="1250" w:type="dxa"/>
+            <w:vAlign w:val="center"/>
+          </w:tcPr>
+          <w:p>
+            <w:pPr>
+              <w:jc w:val="center"/>
+            </w:pPr>
+            <w:r>
+              <w:t>P2P</w:t>
+            </w:r>
+          </w:p>
+        </w:tc>
+        <w:tc>
+          <w:tcPr>
+            <w:tcW w:w="1403" w:type="dxa"/>
+            <w:vAlign w:val="center"/>
+          </w:tcPr>
+          <w:p>
+            <w:pPr>
+              <w:spacing w:after="200"/>
+              <w:jc w:val="center"/>
+            </w:pPr>
+            <w:r>
+              <w:t>Queue</w:t>
+            </w:r>
+          </w:p>
+        </w:tc>
+        <w:tc>
+          <w:tcPr>
+            <w:tcW w:w="1958" w:type="dxa"/>
+            <w:vAlign w:val="center"/>
+          </w:tcPr>
+          <w:p>
+            <w:pPr>
+              <w:spacing w:after="200"/>
+              <w:jc w:val="center"/>
+            </w:pPr>
+            <w:proofErr w:type="spellStart"/>
+            <w:r>
+              <w:t>q.reply.search</w:t>
+            </w:r>
+            <w:proofErr w:type="spellEnd"/>
+          </w:p>
+        </w:tc>
+      </w:tr>
+      <w:tr>
+        <w:tc>
+          <w:tcPr>
+            <w:tcW w:w="496" w:type="dxa"/>
+            <w:vMerge w:val="restart"/>
+            <w:vAlign w:val="center"/>
+          </w:tcPr>
+          <w:p>
+            <w:pPr>
+              <w:jc w:val="center"/>
+            </w:pPr>
+            <w:r>
+              <w:t>2</w:t>
+            </w:r>
+          </w:p>
+        </w:tc>
+        <w:tc>
+          <w:tcPr>
+            <w:tcW w:w="767" w:type="dxa"/>
+            <w:vAlign w:val="center"/>
+          </w:tcPr>
+          <w:p>
+            <w:pPr>
+              <w:jc w:val="center"/>
+            </w:pPr>
+            <w:r>
+              <w:t>IM</w:t>
+            </w:r>
+          </w:p>
+        </w:tc>
+        <w:tc>
+          <w:tcPr>
+            <w:tcW w:w="748" w:type="dxa"/>
+            <w:vAlign w:val="center"/>
+          </w:tcPr>
+          <w:p>
+            <w:pPr>
+              <w:jc w:val="center"/>
+            </w:pPr>
+            <w:r>
+              <w:t>RMS</w:t>
+            </w:r>
+          </w:p>
+        </w:tc>
+        <w:tc>
+          <w:tcPr>
+            <w:tcW w:w="1218" w:type="dxa"/>
+            <w:vAlign w:val="center"/>
+          </w:tcPr>
+          <w:p>
+            <w:pPr>
+              <w:jc w:val="center"/>
+            </w:pPr>
+            <w:r>
+              <w:t>Sync</w:t>
+            </w:r>
+          </w:p>
+        </w:tc>
+        <w:tc>
+          <w:tcPr>
+            <w:tcW w:w="1176" w:type="dxa"/>
+            <w:vAlign w:val="center"/>
+          </w:tcPr>
+          <w:p>
+            <w:pPr>
+              <w:jc w:val="center"/>
+            </w:pPr>
+            <w:r>
+              <w:t>RR</w:t>
+            </w:r>
+          </w:p>
+        </w:tc>
+        <w:tc>
+          <w:tcPr>
+            <w:tcW w:w="1250" w:type="dxa"/>
+            <w:vAlign w:val="center"/>
+          </w:tcPr>
+          <w:p>
+            <w:pPr>
+              <w:jc w:val="center"/>
+            </w:pPr>
+            <w:r>
+              <w:t>P2P</w:t>
+            </w:r>
+          </w:p>
+        </w:tc>
+        <w:tc>
+          <w:tcPr>
+            <w:tcW w:w="1403" w:type="dxa"/>
+            <w:vAlign w:val="center"/>
+          </w:tcPr>
+          <w:p>
+            <w:pPr>
+              <w:spacing w:after="200"/>
+              <w:jc w:val="center"/>
+              <w:rPr>
+                <w:shd w:val="pct15" w:color="auto" w:fill="FFFFFF"/>
+              </w:rPr>
+            </w:pPr>
+            <w:r>
+              <w:rPr>
+                <w:shd w:val="pct15" w:color="auto" w:fill="FFFFFF"/>
+              </w:rPr>
+              <w:t>Queue</w:t>
+            </w:r>
+          </w:p>
+        </w:tc>
+        <w:tc>
+          <w:tcPr>
+            <w:tcW w:w="1958" w:type="dxa"/>
+            <w:vAlign w:val="center"/>
+          </w:tcPr>
+          <w:p>
+            <w:pPr>
+              <w:spacing w:after="200"/>
+              <w:jc w:val="center"/>
+              <w:rPr>
+                <w:shd w:val="pct15" w:color="auto" w:fill="FFFFFF"/>
+              </w:rPr>
+            </w:pPr>
+            <w:proofErr w:type="spellStart"/>
+            <w:r>
+              <w:t>q.request.region</w:t>
+            </w:r>
+            <w:proofErr w:type="spellEnd"/>
+          </w:p>
+        </w:tc>
+      </w:tr>
+      <w:tr>
+        <w:tc>
+          <w:tcPr>
+            <w:tcW w:w="496" w:type="dxa"/>
+            <w:vMerge/>
+            <w:vAlign w:val="center"/>
+          </w:tcPr>
+          <w:p>
+            <w:pPr>
+              <w:jc w:val="center"/>
+            </w:pPr>
+          </w:p>
+        </w:tc>
+        <w:tc>
+          <w:tcPr>
+            <w:tcW w:w="767" w:type="dxa"/>
+            <w:vAlign w:val="center"/>
+          </w:tcPr>
+          <w:p>
+            <w:pPr>
+              <w:jc w:val="center"/>
+            </w:pPr>
+            <w:r>
+              <w:t>RMS</w:t>
+            </w:r>
+          </w:p>
+        </w:tc>
+        <w:tc>
+          <w:tcPr>
+            <w:tcW w:w="748" w:type="dxa"/>
+            <w:vAlign w:val="center"/>
+          </w:tcPr>
+          <w:p>
+            <w:pPr>
+              <w:jc w:val="center"/>
+            </w:pPr>
+            <w:r>
+              <w:t>IM</w:t>
+            </w:r>
+          </w:p>
+        </w:tc>
+        <w:tc>
+          <w:tcPr>
+            <w:tcW w:w="1218" w:type="dxa"/>
+            <w:vAlign w:val="center"/>
+          </w:tcPr>
+          <w:p>
+            <w:pPr>
+              <w:jc w:val="center"/>
+            </w:pPr>
+            <w:r>
+              <w:t>Sync</w:t>
+            </w:r>
+          </w:p>
+        </w:tc>
+        <w:tc>
+          <w:tcPr>
+            <w:tcW w:w="1176" w:type="dxa"/>
+            <w:vAlign w:val="center"/>
+          </w:tcPr>
+          <w:p>
+            <w:pPr>
+              <w:jc w:val="center"/>
+            </w:pPr>
+            <w:r>
+              <w:t>RR</w:t>
+            </w:r>
+          </w:p>
+        </w:tc>
+        <w:tc>
+          <w:tcPr>
+            <w:tcW w:w="1250" w:type="dxa"/>
+            <w:vAlign w:val="center"/>
+          </w:tcPr>
+          <w:p>
+            <w:pPr>
+              <w:jc w:val="center"/>
+            </w:pPr>
+            <w:r>
+              <w:t>P2P</w:t>
+            </w:r>
+          </w:p>
+        </w:tc>
+        <w:tc>
+          <w:tcPr>
+            <w:tcW w:w="1403" w:type="dxa"/>
+            <w:vAlign w:val="center"/>
+          </w:tcPr>
+          <w:p>
+            <w:pPr>
+              <w:spacing w:after="200"/>
+              <w:jc w:val="center"/>
+            </w:pPr>
+            <w:r>
+              <w:t>Queue</w:t>
+            </w:r>
+          </w:p>
+        </w:tc>
+        <w:tc>
+          <w:tcPr>
+            <w:tcW w:w="1958" w:type="dxa"/>
+            <w:vAlign w:val="center"/>
+          </w:tcPr>
+          <w:p>
+            <w:pPr>
+              <w:spacing w:after="200"/>
+              <w:jc w:val="center"/>
+            </w:pPr>
+            <w:proofErr w:type="spellStart"/>
+            <w:r>
+              <w:t>q.reply.region</w:t>
+            </w:r>
+            <w:proofErr w:type="spellEnd"/>
+          </w:p>
+        </w:tc>
+      </w:tr>
+      <w:tr>
+        <w:tc>
+          <w:tcPr>
+            <w:tcW w:w="496" w:type="dxa"/>
+            <w:vMerge w:val="restart"/>
+            <w:vAlign w:val="center"/>
+          </w:tcPr>
+          <w:p>
+            <w:pPr>
+              <w:jc w:val="center"/>
+            </w:pPr>
+            <w:r>
+              <w:t>3</w:t>
+            </w:r>
+          </w:p>
+        </w:tc>
+        <w:tc>
+          <w:tcPr>
+            <w:tcW w:w="767" w:type="dxa"/>
+            <w:vAlign w:val="center"/>
+          </w:tcPr>
+          <w:p>
+            <w:pPr>
+              <w:jc w:val="center"/>
+            </w:pPr>
+            <w:r>
+              <w:t>IM</w:t>
+            </w:r>
+          </w:p>
+        </w:tc>
+        <w:tc>
+          <w:tcPr>
+            <w:tcW w:w="748" w:type="dxa"/>
+            <w:vAlign w:val="center"/>
+          </w:tcPr>
+          <w:p>
+            <w:pPr>
+              <w:jc w:val="center"/>
+            </w:pPr>
+            <w:r>
+              <w:t>CRM</w:t>
+            </w:r>
+          </w:p>
+        </w:tc>
+        <w:tc>
+          <w:tcPr>
+            <w:tcW w:w="1218" w:type="dxa"/>
+            <w:vAlign w:val="center"/>
+          </w:tcPr>
+          <w:p>
+            <w:pPr>
+              <w:jc w:val="center"/>
+            </w:pPr>
+            <w:r>
+              <w:t>Sync</w:t>
+            </w:r>
+          </w:p>
+        </w:tc>
+        <w:tc>
+          <w:tcPr>
+            <w:tcW w:w="1176" w:type="dxa"/>
+            <w:vAlign w:val="center"/>
+          </w:tcPr>
+          <w:p>
+            <w:pPr>
+              <w:jc w:val="center"/>
+            </w:pPr>
+            <w:r>
+              <w:t>RR</w:t>
+            </w:r>
+          </w:p>
+        </w:tc>
+        <w:tc>
+          <w:tcPr>
+            <w:tcW w:w="1250" w:type="dxa"/>
+            <w:vAlign w:val="center"/>
+          </w:tcPr>
+          <w:p>
+            <w:pPr>
+              <w:jc w:val="center"/>
+            </w:pPr>
+            <w:r>
+              <w:t>P2P</w:t>
+            </w:r>
+          </w:p>
+        </w:tc>
+        <w:tc>
+          <w:tcPr>
+            <w:tcW w:w="1403" w:type="dxa"/>
+            <w:vAlign w:val="center"/>
+          </w:tcPr>
+          <w:p>
+            <w:pPr>
+              <w:spacing w:after="200"/>
+              <w:jc w:val="center"/>
+            </w:pPr>
+            <w:r>
+              <w:t>Queue</w:t>
+            </w:r>
+          </w:p>
+        </w:tc>
+        <w:tc>
+          <w:tcPr>
+            <w:tcW w:w="1958" w:type="dxa"/>
+            <w:vAlign w:val="center"/>
+          </w:tcPr>
+          <w:p>
+            <w:pPr>
+              <w:spacing w:after="200"/>
+              <w:jc w:val="center"/>
+            </w:pPr>
+            <w:proofErr w:type="spellStart"/>
+            <w:r>
+              <w:t>q.</w:t>
+            </w:r>
+            <w:r>
+              <w:t>sendform</w:t>
+            </w:r>
+            <w:proofErr w:type="spellEnd"/>
+          </w:p>
+        </w:tc>
+      </w:tr>
+      <w:tr>
+        <w:tc>
+          <w:tcPr>
+            <w:tcW w:w="496" w:type="dxa"/>
+            <w:vMerge/>
+            <w:vAlign w:val="center"/>
+          </w:tcPr>
+          <w:p>
+            <w:pPr>
+              <w:jc w:val="center"/>
+            </w:pPr>
+          </w:p>
+        </w:tc>
+        <w:tc>
+          <w:tcPr>
+            <w:tcW w:w="767" w:type="dxa"/>
+            <w:vAlign w:val="center"/>
+          </w:tcPr>
+          <w:p>
+            <w:pPr>
+              <w:jc w:val="center"/>
+            </w:pPr>
+            <w:r>
+              <w:t>CRM</w:t>
+            </w:r>
+          </w:p>
+        </w:tc>
+        <w:tc>
+          <w:tcPr>
+            <w:tcW w:w="748" w:type="dxa"/>
+            <w:vAlign w:val="center"/>
+          </w:tcPr>
+          <w:p>
+            <w:pPr>
+              <w:jc w:val="center"/>
+            </w:pPr>
+            <w:r>
+              <w:t>IM</w:t>
+            </w:r>
+          </w:p>
+        </w:tc>
+        <w:tc>
+          <w:tcPr>
+            <w:tcW w:w="1218" w:type="dxa"/>
+            <w:vAlign w:val="center"/>
+          </w:tcPr>
+          <w:p>
+            <w:pPr>
+              <w:jc w:val="center"/>
+            </w:pPr>
+            <w:r>
+              <w:t>Sync</w:t>
+            </w:r>
+          </w:p>
+        </w:tc>
+        <w:tc>
+          <w:tcPr>
+            <w:tcW w:w="1176" w:type="dxa"/>
+            <w:vAlign w:val="center"/>
+          </w:tcPr>
+          <w:p>
+            <w:pPr>
+              <w:jc w:val="center"/>
+            </w:pPr>
+            <w:r>
+              <w:t>RR</w:t>
+            </w:r>
+          </w:p>
+        </w:tc>
+        <w:tc>
+          <w:tcPr>
+            <w:tcW w:w="1250" w:type="dxa"/>
+            <w:vAlign w:val="center"/>
+          </w:tcPr>
+          <w:p>
+            <w:pPr>
+              <w:jc w:val="center"/>
+            </w:pPr>
+            <w:r>
+              <w:t>P2P</w:t>
+            </w:r>
+          </w:p>
+        </w:tc>
+        <w:tc>
+          <w:tcPr>
+            <w:tcW w:w="1403" w:type="dxa"/>
+            <w:vAlign w:val="center"/>
+          </w:tcPr>
+          <w:p>
+            <w:pPr>
+              <w:spacing w:after="200"/>
+              <w:jc w:val="center"/>
+            </w:pPr>
+            <w:r>
+              <w:t>Queue</w:t>
+            </w:r>
+          </w:p>
+        </w:tc>
+        <w:tc>
+          <w:tcPr>
+            <w:tcW w:w="1958" w:type="dxa"/>
+            <w:vAlign w:val="center"/>
+          </w:tcPr>
+          <w:p>
+            <w:pPr>
+              <w:spacing w:after="200"/>
+              <w:jc w:val="center"/>
+            </w:pPr>
+            <w:proofErr w:type="spellStart"/>
+            <w:r>
+              <w:t>q.</w:t>
+            </w:r>
+            <w:r>
+              <w:t>reply</w:t>
+            </w:r>
+            <w:r>
+              <w:t>.sortedlist</w:t>
+            </w:r>
+            <w:proofErr w:type="spellEnd"/>
+          </w:p>
+        </w:tc>
+      </w:tr>
+      <w:tr>
+        <w:tc>
+          <w:tcPr>
+            <w:tcW w:w="496" w:type="dxa"/>
+            <w:vAlign w:val="center"/>
+          </w:tcPr>
+          <w:p>
+            <w:pPr>
+              <w:jc w:val="center"/>
+            </w:pPr>
+            <w:r>
+              <w:t>4</w:t>
+            </w:r>
+          </w:p>
+        </w:tc>
+        <w:tc>
+          <w:tcPr>
+            <w:tcW w:w="767" w:type="dxa"/>
+            <w:vAlign w:val="center"/>
+          </w:tcPr>
+          <w:p>
+            <w:pPr>
+              <w:jc w:val="center"/>
+            </w:pPr>
+            <w:r>
+              <w:t>COS</w:t>
+            </w:r>
+          </w:p>
+        </w:tc>
+        <w:tc>
+          <w:tcPr>
+            <w:tcW w:w="748" w:type="dxa"/>
+            <w:vAlign w:val="center"/>
+          </w:tcPr>
+          <w:p>
+            <w:pPr>
+              <w:jc w:val="center"/>
+            </w:pPr>
+            <w:r>
+              <w:t>IM</w:t>
+            </w:r>
+          </w:p>
+        </w:tc>
+        <w:tc>
+          <w:tcPr>
+            <w:tcW w:w="1218" w:type="dxa"/>
+            <w:vAlign w:val="center"/>
+          </w:tcPr>
+          <w:p>
+            <w:pPr>
+              <w:jc w:val="center"/>
+            </w:pPr>
+            <w:r>
+              <w:t>-</w:t>
+            </w:r>
+          </w:p>
+        </w:tc>
+        <w:tc>
+          <w:tcPr>
+            <w:tcW w:w="1176" w:type="dxa"/>
+            <w:vAlign w:val="center"/>
+          </w:tcPr>
+          <w:p>
+            <w:pPr>
+              <w:jc w:val="center"/>
+            </w:pPr>
+            <w:r>
+              <w:t>FF</w:t>
+            </w:r>
+          </w:p>
+        </w:tc>
+        <w:tc>
+          <w:tcPr>
+            <w:tcW w:w="1250" w:type="dxa"/>
+            <w:vAlign w:val="center"/>
+          </w:tcPr>
+          <w:p>
+            <w:pPr>
+              <w:jc w:val="center"/>
+            </w:pPr>
+            <w:r>
+              <w:t>P2P</w:t>
+            </w:r>
+          </w:p>
+        </w:tc>
+        <w:tc>
+          <w:tcPr>
+            <w:tcW w:w="1403" w:type="dxa"/>
+            <w:vAlign w:val="center"/>
+          </w:tcPr>
+          <w:p>
+            <w:pPr>
+              <w:spacing w:after="200"/>
+              <w:jc w:val="center"/>
+            </w:pPr>
+            <w:r>
+              <w:t>Queue</w:t>
+            </w:r>
+          </w:p>
+        </w:tc>
+        <w:tc>
+          <w:tcPr>
+            <w:tcW w:w="1958" w:type="dxa"/>
+            <w:vAlign w:val="center"/>
+          </w:tcPr>
+          <w:p>
+            <w:pPr>
+              <w:jc w:val="center"/>
+            </w:pPr>
+            <w:proofErr w:type="spellStart"/>
+            <w:r>
+              <w:t>q.receiveo</w:t>
+            </w:r>
+            <w:r>
+              <w:t>rder</w:t>
+            </w:r>
+            <w:proofErr w:type="spellEnd"/>
+          </w:p>
+        </w:tc>
+      </w:tr>
+      <w:tr>
+        <w:tc>
+          <w:tcPr>
+            <w:tcW w:w="496" w:type="dxa"/>
+            <w:vAlign w:val="center"/>
+          </w:tcPr>
+          <w:p>
+            <w:pPr>
+              <w:jc w:val="center"/>
+            </w:pPr>
+            <w:r>
+              <w:t>5</w:t>
+            </w:r>
+          </w:p>
+        </w:tc>
+        <w:tc>
+          <w:tcPr>
+            <w:tcW w:w="767" w:type="dxa"/>
+            <w:vAlign w:val="center"/>
+          </w:tcPr>
+          <w:p>
+            <w:pPr>
+              <w:jc w:val="center"/>
+            </w:pPr>
+            <w:r>
+              <w:t>IM</w:t>
+            </w:r>
+          </w:p>
+        </w:tc>
+        <w:tc>
+          <w:tcPr>
+            <w:tcW w:w="748" w:type="dxa"/>
+            <w:vAlign w:val="center"/>
+          </w:tcPr>
+          <w:p>
+            <w:pPr>
+              <w:jc w:val="center"/>
+            </w:pPr>
+            <w:r>
+              <w:t>CRM</w:t>
+            </w:r>
+          </w:p>
+        </w:tc>
+        <w:tc>
+          <w:tcPr>
+            <w:tcW w:w="1218" w:type="dxa"/>
+            <w:vAlign w:val="center"/>
+          </w:tcPr>
+          <w:p>
+            <w:pPr>
+              <w:jc w:val="center"/>
+            </w:pPr>
+            <w:r>
+              <w:t xml:space="preserve">- </w:t>
+            </w:r>
+          </w:p>
+        </w:tc>
+        <w:tc>
+          <w:tcPr>
+            <w:tcW w:w="1176" w:type="dxa"/>
+            <w:vAlign w:val="center"/>
+          </w:tcPr>
+          <w:p>
+            <w:pPr>
+              <w:jc w:val="center"/>
+            </w:pPr>
+            <w:r>
+              <w:t>FF</w:t>
+            </w:r>
+          </w:p>
+        </w:tc>
+        <w:tc>
+          <w:tcPr>
+            <w:tcW w:w="1250" w:type="dxa"/>
+            <w:vAlign w:val="center"/>
+          </w:tcPr>
+          <w:p>
+            <w:pPr>
+              <w:jc w:val="center"/>
+            </w:pPr>
+            <w:r>
+              <w:t>P2P</w:t>
+            </w:r>
+          </w:p>
+        </w:tc>
+        <w:tc>
+          <w:tcPr>
+            <w:tcW w:w="1403" w:type="dxa"/>
+            <w:vAlign w:val="center"/>
+          </w:tcPr>
+          <w:p>
+            <w:pPr>
+              <w:spacing w:after="200"/>
+              <w:jc w:val="center"/>
+            </w:pPr>
+            <w:r>
+              <w:t>Queue</w:t>
+            </w:r>
+          </w:p>
+        </w:tc>
+        <w:tc>
+          <w:tcPr>
+            <w:tcW w:w="1958" w:type="dxa"/>
+            <w:vAlign w:val="center"/>
+          </w:tcPr>
+          <w:p>
+            <w:pPr>
+              <w:jc w:val="center"/>
+            </w:pPr>
+            <w:proofErr w:type="spellStart"/>
+            <w:r>
+              <w:t>q.</w:t>
+            </w:r>
+            <w:r>
+              <w:t>sendtocrm</w:t>
+            </w:r>
+            <w:proofErr w:type="spellEnd"/>
+          </w:p>
+        </w:tc>
+      </w:tr>
+    </w:tbl>
+    <w:p/>
+    <w:p/>
+    <w:p/>
+    <w:p/>
+    <w:p/>
+    <w:p/>
+    <w:p/>
     <w:sectPr>
       <w:pgSz w:w="11906" w:h="16838"/>
       <w:pgMar w:top="1440" w:right="1440" w:bottom="1440" w:left="1440" w:header="720" w:footer="720" w:gutter="0"/>
@@ -1166,6 +2472,36 @@
   </w:num>
   <w:num w:numId="3">
     <w:abstractNumId w:val="1"/>
+  </w:num>
+  <w:num w:numId="4">
+    <w:abstractNumId w:val="1"/>
+    <w:lvlOverride w:ilvl="0">
+      <w:startOverride w:val="1"/>
+    </w:lvlOverride>
+    <w:lvlOverride w:ilvl="1">
+      <w:startOverride w:val="9"/>
+    </w:lvlOverride>
+    <w:lvlOverride w:ilvl="2">
+      <w:startOverride w:val="1"/>
+    </w:lvlOverride>
+    <w:lvlOverride w:ilvl="3">
+      <w:startOverride w:val="1"/>
+    </w:lvlOverride>
+    <w:lvlOverride w:ilvl="4">
+      <w:startOverride w:val="1"/>
+    </w:lvlOverride>
+    <w:lvlOverride w:ilvl="5">
+      <w:startOverride w:val="1"/>
+    </w:lvlOverride>
+    <w:lvlOverride w:ilvl="6">
+      <w:startOverride w:val="1"/>
+    </w:lvlOverride>
+    <w:lvlOverride w:ilvl="7">
+      <w:startOverride w:val="1"/>
+    </w:lvlOverride>
+    <w:lvlOverride w:ilvl="8">
+      <w:startOverride w:val="1"/>
+    </w:lvlOverride>
   </w:num>
 </w:numbering>
 </file>
@@ -1602,6 +2938,30 @@
       <w:contextualSpacing/>
     </w:pPr>
   </w:style>
+  <w:style w:type="table" w:styleId="TableGrid">
+    <w:name w:val="Table Grid"/>
+    <w:basedOn w:val="TableNormal"/>
+    <w:uiPriority w:val="39"/>
+    <w:rsid w:val="004326FA"/>
+    <w:pPr>
+      <w:spacing w:after="0" w:line="240" w:lineRule="auto"/>
+    </w:pPr>
+    <w:rPr>
+      <w:rFonts w:eastAsiaTheme="minorEastAsia" w:cs="Times New Roman"/>
+      <w:kern w:val="2"/>
+      <w:lang w:eastAsia="zh-CN"/>
+    </w:rPr>
+    <w:tblPr>
+      <w:tblBorders>
+        <w:top w:val="single" w:sz="4" w:space="0" w:color="auto"/>
+        <w:left w:val="single" w:sz="4" w:space="0" w:color="auto"/>
+        <w:bottom w:val="single" w:sz="4" w:space="0" w:color="auto"/>
+        <w:right w:val="single" w:sz="4" w:space="0" w:color="auto"/>
+        <w:insideH w:val="single" w:sz="4" w:space="0" w:color="auto"/>
+        <w:insideV w:val="single" w:sz="4" w:space="0" w:color="auto"/>
+      </w:tblBorders>
+    </w:tblPr>
+  </w:style>
 </w:styles>
 </file>
 

</xml_diff>